<commit_message>
Revise some wrong words
</commit_message>
<xml_diff>
--- a/MeetingMinutes/MeetingMinutes-20140508.docx
+++ b/MeetingMinutes/MeetingMinutes-20140508.docx
@@ -43,6 +43,7 @@
                 <w:szCs w:val="28"/>
               </w:rPr>
             </w:pPr>
+            <w:bookmarkStart w:id="0" w:name="_GoBack"/>
             <w:r>
               <w:rPr>
                 <w:rFonts w:ascii="Times New Roman" w:eastAsia="標楷體" w:hAnsi="Times New Roman" w:cs="Times New Roman"/>
@@ -105,6 +106,173 @@
                 <w:szCs w:val="28"/>
               </w:rPr>
               <w:t>會議記錄</w:t>
+            </w:r>
+          </w:p>
+        </w:tc>
+      </w:tr>
+      <w:bookmarkEnd w:id="0"/>
+      <w:tr>
+        <w:trPr>
+          <w:cnfStyle w:val="000000100000" w:firstRow="0" w:lastRow="0" w:firstColumn="0" w:lastColumn="0" w:oddVBand="0" w:evenVBand="0" w:oddHBand="1" w:evenHBand="0" w:firstRowFirstColumn="0" w:firstRowLastColumn="0" w:lastRowFirstColumn="0" w:lastRowLastColumn="0"/>
+        </w:trPr>
+        <w:tc>
+          <w:tcPr>
+            <w:cnfStyle w:val="001000000000" w:firstRow="0" w:lastRow="0" w:firstColumn="1" w:lastColumn="0" w:oddVBand="0" w:evenVBand="0" w:oddHBand="0" w:evenHBand="0" w:firstRowFirstColumn="0" w:firstRowLastColumn="0" w:lastRowFirstColumn="0" w:lastRowLastColumn="0"/>
+            <w:tcW w:w="2832" w:type="dxa"/>
+            <w:gridSpan w:val="2"/>
+          </w:tcPr>
+          <w:p>
+            <w:pPr>
+              <w:rPr>
+                <w:rFonts w:ascii="Times New Roman" w:eastAsia="標楷體" w:hAnsi="Times New Roman" w:cs="Times New Roman"/>
+                <w:b w:val="0"/>
+              </w:rPr>
+            </w:pPr>
+            <w:r>
+              <w:rPr>
+                <w:rFonts w:ascii="Times New Roman" w:eastAsia="標楷體" w:hAnsi="Times New Roman" w:cs="Times New Roman"/>
+                <w:b w:val="0"/>
+              </w:rPr>
+              <w:t>會議日期</w:t>
+            </w:r>
+          </w:p>
+        </w:tc>
+        <w:tc>
+          <w:tcPr>
+            <w:tcW w:w="7949" w:type="dxa"/>
+            <w:gridSpan w:val="8"/>
+          </w:tcPr>
+          <w:p>
+            <w:pPr>
+              <w:cnfStyle w:val="000000100000" w:firstRow="0" w:lastRow="0" w:firstColumn="0" w:lastColumn="0" w:oddVBand="0" w:evenVBand="0" w:oddHBand="1" w:evenHBand="0" w:firstRowFirstColumn="0" w:firstRowLastColumn="0" w:lastRowFirstColumn="0" w:lastRowLastColumn="0"/>
+              <w:rPr>
+                <w:rFonts w:ascii="Times New Roman" w:eastAsia="標楷體" w:hAnsi="Times New Roman" w:cs="Times New Roman"/>
+              </w:rPr>
+            </w:pPr>
+            <w:r>
+              <w:rPr>
+                <w:rFonts w:ascii="Times New Roman" w:eastAsia="標楷體" w:hAnsi="Times New Roman" w:cs="Times New Roman"/>
+              </w:rPr>
+              <w:t>2014/</w:t>
+            </w:r>
+            <w:r>
+              <w:rPr>
+                <w:rFonts w:ascii="Times New Roman" w:eastAsia="標楷體" w:hAnsi="Times New Roman" w:cs="Times New Roman"/>
+              </w:rPr>
+              <w:t>5</w:t>
+            </w:r>
+            <w:r>
+              <w:rPr>
+                <w:rFonts w:ascii="Times New Roman" w:eastAsia="標楷體" w:hAnsi="Times New Roman" w:cs="Times New Roman"/>
+              </w:rPr>
+              <w:t>/</w:t>
+            </w:r>
+            <w:r>
+              <w:rPr>
+                <w:rFonts w:ascii="Times New Roman" w:eastAsia="標楷體" w:hAnsi="Times New Roman" w:cs="Times New Roman"/>
+              </w:rPr>
+              <w:t>8</w:t>
+            </w:r>
+          </w:p>
+        </w:tc>
+      </w:tr>
+      <w:tr>
+        <w:trPr>
+          <w:cnfStyle w:val="000000010000" w:firstRow="0" w:lastRow="0" w:firstColumn="0" w:lastColumn="0" w:oddVBand="0" w:evenVBand="0" w:oddHBand="0" w:evenHBand="1" w:firstRowFirstColumn="0" w:firstRowLastColumn="0" w:lastRowFirstColumn="0" w:lastRowLastColumn="0"/>
+        </w:trPr>
+        <w:tc>
+          <w:tcPr>
+            <w:cnfStyle w:val="001000000000" w:firstRow="0" w:lastRow="0" w:firstColumn="1" w:lastColumn="0" w:oddVBand="0" w:evenVBand="0" w:oddHBand="0" w:evenHBand="0" w:firstRowFirstColumn="0" w:firstRowLastColumn="0" w:lastRowFirstColumn="0" w:lastRowLastColumn="0"/>
+            <w:tcW w:w="2832" w:type="dxa"/>
+            <w:gridSpan w:val="2"/>
+          </w:tcPr>
+          <w:p>
+            <w:pPr>
+              <w:rPr>
+                <w:rFonts w:ascii="Times New Roman" w:eastAsia="標楷體" w:hAnsi="Times New Roman" w:cs="Times New Roman"/>
+                <w:b w:val="0"/>
+              </w:rPr>
+            </w:pPr>
+            <w:r>
+              <w:rPr>
+                <w:rFonts w:ascii="Times New Roman" w:eastAsia="標楷體" w:hAnsi="Times New Roman" w:cs="Times New Roman"/>
+                <w:b w:val="0"/>
+              </w:rPr>
+              <w:t>時間</w:t>
+            </w:r>
+          </w:p>
+        </w:tc>
+        <w:tc>
+          <w:tcPr>
+            <w:tcW w:w="7949" w:type="dxa"/>
+            <w:gridSpan w:val="8"/>
+          </w:tcPr>
+          <w:p>
+            <w:pPr>
+              <w:cnfStyle w:val="000000010000" w:firstRow="0" w:lastRow="0" w:firstColumn="0" w:lastColumn="0" w:oddVBand="0" w:evenVBand="0" w:oddHBand="0" w:evenHBand="1" w:firstRowFirstColumn="0" w:firstRowLastColumn="0" w:lastRowFirstColumn="0" w:lastRowLastColumn="0"/>
+              <w:rPr>
+                <w:rFonts w:ascii="Times New Roman" w:eastAsia="標楷體" w:hAnsi="Times New Roman" w:cs="Times New Roman"/>
+              </w:rPr>
+            </w:pPr>
+            <w:r>
+              <w:rPr>
+                <w:rFonts w:ascii="Times New Roman" w:eastAsia="標楷體" w:hAnsi="Times New Roman" w:cs="Times New Roman"/>
+              </w:rPr>
+              <w:t>2014/5/8</w:t>
+            </w:r>
+            <w:r>
+              <w:rPr>
+                <w:rFonts w:ascii="Times New Roman" w:eastAsia="標楷體" w:hAnsi="Times New Roman" w:cs="Times New Roman"/>
+              </w:rPr>
+              <w:t>, 16</w:t>
+            </w:r>
+            <w:r>
+              <w:rPr>
+                <w:rFonts w:ascii="Times New Roman" w:eastAsia="標楷體" w:hAnsi="Times New Roman" w:cs="Times New Roman"/>
+              </w:rPr>
+              <w:t>:</w:t>
+            </w:r>
+            <w:r>
+              <w:rPr>
+                <w:rFonts w:ascii="Times New Roman" w:eastAsia="標楷體" w:hAnsi="Times New Roman" w:cs="Times New Roman"/>
+              </w:rPr>
+              <w:t>2</w:t>
+            </w:r>
+            <w:r>
+              <w:rPr>
+                <w:rFonts w:ascii="Times New Roman" w:eastAsia="標楷體" w:hAnsi="Times New Roman" w:cs="Times New Roman"/>
+              </w:rPr>
+              <w:t xml:space="preserve">0 – </w:t>
+            </w:r>
+            <w:r>
+              <w:rPr>
+                <w:rFonts w:ascii="Times New Roman" w:eastAsia="標楷體" w:hAnsi="Times New Roman" w:cs="Times New Roman"/>
+              </w:rPr>
+              <w:t>2014/5/8</w:t>
+            </w:r>
+            <w:r>
+              <w:rPr>
+                <w:rFonts w:ascii="Times New Roman" w:eastAsia="標楷體" w:hAnsi="Times New Roman" w:cs="Times New Roman"/>
+              </w:rPr>
+              <w:t>, 17</w:t>
+            </w:r>
+            <w:r>
+              <w:rPr>
+                <w:rFonts w:ascii="Times New Roman" w:eastAsia="標楷體" w:hAnsi="Times New Roman" w:cs="Times New Roman"/>
+              </w:rPr>
+              <w:t>:</w:t>
+            </w:r>
+            <w:r>
+              <w:rPr>
+                <w:rFonts w:ascii="Times New Roman" w:eastAsia="標楷體" w:hAnsi="Times New Roman" w:cs="Times New Roman"/>
+              </w:rPr>
+              <w:t>2</w:t>
+            </w:r>
+            <w:r>
+              <w:rPr>
+                <w:rFonts w:ascii="Times New Roman" w:eastAsia="標楷體" w:hAnsi="Times New Roman" w:cs="Times New Roman"/>
+              </w:rPr>
+              <w:t>0</w:t>
             </w:r>
           </w:p>
         </w:tc>
@@ -131,7 +299,7 @@
                 <w:rFonts w:ascii="Times New Roman" w:eastAsia="標楷體" w:hAnsi="Times New Roman" w:cs="Times New Roman"/>
                 <w:b w:val="0"/>
               </w:rPr>
-              <w:t>會議日期</w:t>
+              <w:t>地點</w:t>
             </w:r>
           </w:p>
         </w:tc>
@@ -151,25 +319,19 @@
               <w:rPr>
                 <w:rFonts w:ascii="Times New Roman" w:eastAsia="標楷體" w:hAnsi="Times New Roman" w:cs="Times New Roman"/>
               </w:rPr>
-              <w:t>2014/</w:t>
-            </w:r>
-            <w:r>
-              <w:rPr>
-                <w:rFonts w:ascii="Times New Roman" w:eastAsia="標楷體" w:hAnsi="Times New Roman" w:cs="Times New Roman"/>
-              </w:rPr>
-              <w:t>5</w:t>
-            </w:r>
-            <w:r>
-              <w:rPr>
-                <w:rFonts w:ascii="Times New Roman" w:eastAsia="標楷體" w:hAnsi="Times New Roman" w:cs="Times New Roman"/>
-              </w:rPr>
-              <w:t>/</w:t>
-            </w:r>
-            <w:r>
-              <w:rPr>
-                <w:rFonts w:ascii="Times New Roman" w:eastAsia="標楷體" w:hAnsi="Times New Roman" w:cs="Times New Roman"/>
-              </w:rPr>
-              <w:t>8</w:t>
+              <w:t>網路，透過</w:t>
+            </w:r>
+            <w:r>
+              <w:rPr>
+                <w:rFonts w:ascii="Times New Roman" w:eastAsia="標楷體" w:hAnsi="Times New Roman" w:cs="Times New Roman"/>
+              </w:rPr>
+              <w:t xml:space="preserve">Skype </w:t>
+            </w:r>
+            <w:r>
+              <w:rPr>
+                <w:rFonts w:ascii="Times New Roman" w:eastAsia="標楷體" w:hAnsi="Times New Roman" w:cs="Times New Roman"/>
+              </w:rPr>
+              <w:t>與協同合作軟體</w:t>
             </w:r>
           </w:p>
         </w:tc>
@@ -196,7 +358,7 @@
                 <w:rFonts w:ascii="Times New Roman" w:eastAsia="標楷體" w:hAnsi="Times New Roman" w:cs="Times New Roman"/>
                 <w:b w:val="0"/>
               </w:rPr>
-              <w:t>時間</w:t>
+              <w:t>主持人</w:t>
             </w:r>
           </w:p>
         </w:tc>
@@ -215,62 +377,11 @@
             <w:r>
               <w:rPr>
                 <w:rFonts w:ascii="Times New Roman" w:eastAsia="標楷體" w:hAnsi="Times New Roman" w:cs="Times New Roman"/>
-              </w:rPr>
-              <w:t>2014/5/8</w:t>
-            </w:r>
-            <w:r>
-              <w:rPr>
-                <w:rFonts w:ascii="Times New Roman" w:eastAsia="標楷體" w:hAnsi="Times New Roman" w:cs="Times New Roman"/>
-              </w:rPr>
-              <w:t>, 16</w:t>
-            </w:r>
-            <w:r>
-              <w:rPr>
-                <w:rFonts w:ascii="Times New Roman" w:eastAsia="標楷體" w:hAnsi="Times New Roman" w:cs="Times New Roman"/>
-              </w:rPr>
-              <w:t>:</w:t>
-            </w:r>
-            <w:r>
-              <w:rPr>
-                <w:rFonts w:ascii="Times New Roman" w:eastAsia="標楷體" w:hAnsi="Times New Roman" w:cs="Times New Roman"/>
-              </w:rPr>
-              <w:t>2</w:t>
-            </w:r>
-            <w:r>
-              <w:rPr>
-                <w:rFonts w:ascii="Times New Roman" w:eastAsia="標楷體" w:hAnsi="Times New Roman" w:cs="Times New Roman"/>
-              </w:rPr>
-              <w:t xml:space="preserve">0 – </w:t>
-            </w:r>
-            <w:r>
-              <w:rPr>
-                <w:rFonts w:ascii="Times New Roman" w:eastAsia="標楷體" w:hAnsi="Times New Roman" w:cs="Times New Roman"/>
-              </w:rPr>
-              <w:t>2014/5/8</w:t>
-            </w:r>
-            <w:r>
-              <w:rPr>
-                <w:rFonts w:ascii="Times New Roman" w:eastAsia="標楷體" w:hAnsi="Times New Roman" w:cs="Times New Roman"/>
-              </w:rPr>
-              <w:t>, 17</w:t>
-            </w:r>
-            <w:r>
-              <w:rPr>
-                <w:rFonts w:ascii="Times New Roman" w:eastAsia="標楷體" w:hAnsi="Times New Roman" w:cs="Times New Roman"/>
-              </w:rPr>
-              <w:t>:</w:t>
-            </w:r>
-            <w:r>
-              <w:rPr>
-                <w:rFonts w:ascii="Times New Roman" w:eastAsia="標楷體" w:hAnsi="Times New Roman" w:cs="Times New Roman"/>
-              </w:rPr>
-              <w:t>2</w:t>
-            </w:r>
-            <w:r>
-              <w:rPr>
-                <w:rFonts w:ascii="Times New Roman" w:eastAsia="標楷體" w:hAnsi="Times New Roman" w:cs="Times New Roman"/>
-              </w:rPr>
-              <w:t>0</w:t>
+                <w:color w:val="000000"/>
+                <w:sz w:val="27"/>
+                <w:szCs w:val="27"/>
+              </w:rPr>
+              <w:t>黃奕軻</w:t>
             </w:r>
           </w:p>
         </w:tc>
@@ -294,119 +405,18 @@
             </w:pPr>
             <w:r>
               <w:rPr>
-                <w:rFonts w:ascii="Times New Roman" w:eastAsia="標楷體" w:hAnsi="Times New Roman" w:cs="Times New Roman"/>
+                <w:rFonts w:ascii="Times New Roman" w:eastAsia="標楷體" w:hAnsi="Times New Roman" w:cs="Times New Roman" w:hint="eastAsia"/>
                 <w:b w:val="0"/>
-              </w:rPr>
-              <w:t>地點</w:t>
-            </w:r>
-          </w:p>
-        </w:tc>
-        <w:tc>
-          <w:tcPr>
-            <w:tcW w:w="7949" w:type="dxa"/>
-            <w:gridSpan w:val="8"/>
-          </w:tcPr>
-          <w:p>
-            <w:pPr>
-              <w:cnfStyle w:val="000000100000" w:firstRow="0" w:lastRow="0" w:firstColumn="0" w:lastColumn="0" w:oddVBand="0" w:evenVBand="0" w:oddHBand="1" w:evenHBand="0" w:firstRowFirstColumn="0" w:firstRowLastColumn="0" w:lastRowFirstColumn="0" w:lastRowLastColumn="0"/>
-              <w:rPr>
-                <w:rFonts w:ascii="Times New Roman" w:eastAsia="標楷體" w:hAnsi="Times New Roman" w:cs="Times New Roman"/>
-              </w:rPr>
-            </w:pPr>
-            <w:r>
-              <w:rPr>
-                <w:rFonts w:ascii="Times New Roman" w:eastAsia="標楷體" w:hAnsi="Times New Roman" w:cs="Times New Roman"/>
-              </w:rPr>
-              <w:t>網路，透過</w:t>
-            </w:r>
-            <w:r>
-              <w:rPr>
-                <w:rFonts w:ascii="Times New Roman" w:eastAsia="標楷體" w:hAnsi="Times New Roman" w:cs="Times New Roman"/>
-              </w:rPr>
-              <w:t xml:space="preserve">Skype </w:t>
-            </w:r>
-            <w:r>
-              <w:rPr>
-                <w:rFonts w:ascii="Times New Roman" w:eastAsia="標楷體" w:hAnsi="Times New Roman" w:cs="Times New Roman"/>
-              </w:rPr>
-              <w:t>與協同合作軟體</w:t>
-            </w:r>
-          </w:p>
-        </w:tc>
-      </w:tr>
-      <w:tr>
-        <w:trPr>
-          <w:cnfStyle w:val="000000010000" w:firstRow="0" w:lastRow="0" w:firstColumn="0" w:lastColumn="0" w:oddVBand="0" w:evenVBand="0" w:oddHBand="0" w:evenHBand="1" w:firstRowFirstColumn="0" w:firstRowLastColumn="0" w:lastRowFirstColumn="0" w:lastRowLastColumn="0"/>
-        </w:trPr>
-        <w:tc>
-          <w:tcPr>
-            <w:cnfStyle w:val="001000000000" w:firstRow="0" w:lastRow="0" w:firstColumn="1" w:lastColumn="0" w:oddVBand="0" w:evenVBand="0" w:oddHBand="0" w:evenHBand="0" w:firstRowFirstColumn="0" w:firstRowLastColumn="0" w:lastRowFirstColumn="0" w:lastRowLastColumn="0"/>
-            <w:tcW w:w="2832" w:type="dxa"/>
-            <w:gridSpan w:val="2"/>
-          </w:tcPr>
-          <w:p>
-            <w:pPr>
+                <w:szCs w:val="24"/>
+              </w:rPr>
+              <w:t>記</w:t>
+            </w:r>
+            <w:r>
               <w:rPr>
                 <w:rFonts w:ascii="Times New Roman" w:eastAsia="標楷體" w:hAnsi="Times New Roman" w:cs="Times New Roman"/>
                 <w:b w:val="0"/>
               </w:rPr>
-            </w:pPr>
-            <w:r>
-              <w:rPr>
-                <w:rFonts w:ascii="Times New Roman" w:eastAsia="標楷體" w:hAnsi="Times New Roman" w:cs="Times New Roman"/>
-                <w:b w:val="0"/>
-              </w:rPr>
-              <w:t>主持人</w:t>
-            </w:r>
-          </w:p>
-        </w:tc>
-        <w:tc>
-          <w:tcPr>
-            <w:tcW w:w="7949" w:type="dxa"/>
-            <w:gridSpan w:val="8"/>
-          </w:tcPr>
-          <w:p>
-            <w:pPr>
-              <w:cnfStyle w:val="000000010000" w:firstRow="0" w:lastRow="0" w:firstColumn="0" w:lastColumn="0" w:oddVBand="0" w:evenVBand="0" w:oddHBand="0" w:evenHBand="1" w:firstRowFirstColumn="0" w:firstRowLastColumn="0" w:lastRowFirstColumn="0" w:lastRowLastColumn="0"/>
-              <w:rPr>
-                <w:rFonts w:ascii="Times New Roman" w:eastAsia="標楷體" w:hAnsi="Times New Roman" w:cs="Times New Roman"/>
-              </w:rPr>
-            </w:pPr>
-            <w:r>
-              <w:rPr>
-                <w:rFonts w:ascii="Times New Roman" w:eastAsia="標楷體" w:hAnsi="Times New Roman" w:cs="Times New Roman"/>
-                <w:color w:val="000000"/>
-                <w:sz w:val="27"/>
-                <w:szCs w:val="27"/>
-              </w:rPr>
-              <w:t>黃奕軻</w:t>
-            </w:r>
-          </w:p>
-        </w:tc>
-      </w:tr>
-      <w:tr>
-        <w:trPr>
-          <w:cnfStyle w:val="000000100000" w:firstRow="0" w:lastRow="0" w:firstColumn="0" w:lastColumn="0" w:oddVBand="0" w:evenVBand="0" w:oddHBand="1" w:evenHBand="0" w:firstRowFirstColumn="0" w:firstRowLastColumn="0" w:lastRowFirstColumn="0" w:lastRowLastColumn="0"/>
-        </w:trPr>
-        <w:tc>
-          <w:tcPr>
-            <w:cnfStyle w:val="001000000000" w:firstRow="0" w:lastRow="0" w:firstColumn="1" w:lastColumn="0" w:oddVBand="0" w:evenVBand="0" w:oddHBand="0" w:evenHBand="0" w:firstRowFirstColumn="0" w:firstRowLastColumn="0" w:lastRowFirstColumn="0" w:lastRowLastColumn="0"/>
-            <w:tcW w:w="2832" w:type="dxa"/>
-            <w:gridSpan w:val="2"/>
-          </w:tcPr>
-          <w:p>
-            <w:pPr>
-              <w:rPr>
-                <w:rFonts w:ascii="Times New Roman" w:eastAsia="標楷體" w:hAnsi="Times New Roman" w:cs="Times New Roman"/>
-                <w:b w:val="0"/>
-              </w:rPr>
-            </w:pPr>
-            <w:r>
-              <w:rPr>
-                <w:rFonts w:ascii="Times New Roman" w:eastAsia="標楷體" w:hAnsi="Times New Roman" w:cs="Times New Roman"/>
-                <w:b w:val="0"/>
-              </w:rPr>
-              <w:t>紀錄者</w:t>
+              <w:t>錄者</w:t>
             </w:r>
           </w:p>
         </w:tc>
@@ -1681,10 +1691,9 @@
               <w:ind w:leftChars="300" w:left="720"/>
               <w:jc w:val="both"/>
               <w:rPr>
-                <w:rFonts w:ascii="Times New Roman" w:eastAsia="標楷體" w:hAnsi="Times New Roman" w:hint="eastAsia"/>
-              </w:rPr>
-            </w:pPr>
-            <w:bookmarkStart w:id="0" w:name="_GoBack"/>
+                <w:rFonts w:ascii="Times New Roman" w:eastAsia="標楷體" w:hAnsi="Times New Roman"/>
+              </w:rPr>
+            </w:pPr>
             <w:r>
               <w:rPr>
                 <w:noProof/>
@@ -1733,7 +1742,6 @@
                 </wp:inline>
               </w:drawing>
             </w:r>
-            <w:bookmarkEnd w:id="0"/>
           </w:p>
         </w:tc>
       </w:tr>
@@ -9641,7 +9649,7 @@
 </file>
 
 <file path=customXml/itemProps1.xml><?xml version="1.0" encoding="utf-8"?>
-<ds:datastoreItem xmlns:ds="http://schemas.openxmlformats.org/officeDocument/2006/customXml" ds:itemID="{50FD169C-9CD7-4794-BDA5-3BB91D638AAB}">
+<ds:datastoreItem xmlns:ds="http://schemas.openxmlformats.org/officeDocument/2006/customXml" ds:itemID="{C0DAD959-19AF-4C26-BE78-3CEB025D2BF2}">
   <ds:schemaRefs>
     <ds:schemaRef ds:uri="http://schemas.openxmlformats.org/officeDocument/2006/bibliography"/>
   </ds:schemaRefs>

</xml_diff>